<commit_message>
improve documention and add while-detector
</commit_message>
<xml_diff>
--- a/v2/static/documention/کامپایلر.docx
+++ b/v2/static/documention/کامپایلر.docx
@@ -24,7 +24,7 @@
     <w:p>
       <w:pPr>
         <w:rPr>
-          <w:rFonts w:ascii="IRANSansWeb" w:hAnsi="IRANSansWeb" w:cs="IRANSansWeb"/>
+          <w:rFonts w:ascii="IRANSansWeb" w:hAnsi="IRANSansWeb" w:cs="IRANSansWeb" w:hint="cs"/>
           <w:sz w:val="24"/>
           <w:szCs w:val="24"/>
           <w:rtl/>
@@ -151,7 +151,7 @@
         </w:rPr>
         <w:t> </w:t>
       </w:r>
-      <w:hyperlink r:id="rId6" w:tooltip="برنامه (رایانه)" w:history="1">
+      <w:hyperlink r:id="rId7" w:tooltip="برنامه (رایانه)" w:history="1">
         <w:r>
           <w:rPr>
             <w:rStyle w:val="Hyperlink"/>
@@ -185,7 +185,7 @@
         </w:rPr>
         <w:t> </w:t>
       </w:r>
-      <w:hyperlink r:id="rId7" w:tooltip="برنامه" w:history="1">
+      <w:hyperlink r:id="rId8" w:tooltip="برنامه" w:history="1">
         <w:r>
           <w:rPr>
             <w:rStyle w:val="Hyperlink"/>
@@ -219,7 +219,7 @@
         </w:rPr>
         <w:t> </w:t>
       </w:r>
-      <w:hyperlink r:id="rId8" w:tooltip="زبان برنامه‌نویسی سطح پایین" w:history="1">
+      <w:hyperlink r:id="rId9" w:tooltip="زبان برنامه‌نویسی سطح پایین" w:history="1">
         <w:r>
           <w:rPr>
             <w:rStyle w:val="Hyperlink"/>
@@ -273,7 +273,7 @@
         </w:rPr>
         <w:t> </w:t>
       </w:r>
-      <w:hyperlink r:id="rId9" w:tooltip="پیونددهنده" w:history="1">
+      <w:hyperlink r:id="rId10" w:tooltip="پیونددهنده" w:history="1">
         <w:r>
           <w:rPr>
             <w:rStyle w:val="Hyperlink"/>
@@ -307,7 +307,7 @@
         </w:rPr>
         <w:t> </w:t>
       </w:r>
-      <w:hyperlink r:id="rId10" w:tooltip="فایل" w:history="1">
+      <w:hyperlink r:id="rId11" w:tooltip="فایل" w:history="1">
         <w:r>
           <w:rPr>
             <w:rStyle w:val="Hyperlink"/>
@@ -359,7 +359,7 @@
         </w:rPr>
         <w:t> </w:t>
       </w:r>
-      <w:hyperlink r:id="rId11" w:tooltip="ساخت‌یافته (صفحه وجود ندارد)" w:history="1">
+      <w:hyperlink r:id="rId12" w:tooltip="ساخت‌یافته (صفحه وجود ندارد)" w:history="1">
         <w:r>
           <w:rPr>
             <w:rStyle w:val="Hyperlink"/>
@@ -406,7 +406,7 @@
         </w:rPr>
         <w:t> </w:t>
       </w:r>
-      <w:hyperlink r:id="rId12" w:tooltip="خطا" w:history="1">
+      <w:hyperlink r:id="rId13" w:tooltip="خطا" w:history="1">
         <w:r>
           <w:rPr>
             <w:rStyle w:val="Hyperlink"/>
@@ -475,7 +475,7 @@
         <w:shd w:val="clear" w:color="auto" w:fill="F8F9FA"/>
         <w:spacing w:line="336" w:lineRule="atLeast"/>
         <w:rPr>
-          <w:rFonts w:ascii="IRANSansWeb" w:hAnsi="IRANSansWeb" w:cs="IRANSansWeb" w:hint="cs"/>
+          <w:rFonts w:ascii="IRANSansWeb" w:hAnsi="IRANSansWeb" w:cs="IRANSansWeb"/>
           <w:sz w:val="24"/>
           <w:szCs w:val="24"/>
           <w:rtl/>
@@ -493,7 +493,7 @@
             <wp:extent cx="2089785" cy="902335"/>
             <wp:effectExtent l="0" t="0" r="5715" b="0"/>
             <wp:docPr id="1" name="Picture 1" descr="https://upload.wikimedia.org/wikipedia/fa/thumb/5/5f/Compiler.GIF/220px-Compiler.GIF">
-              <a:hlinkClick xmlns:a="http://schemas.openxmlformats.org/drawingml/2006/main" r:id="rId13"/>
+              <a:hlinkClick xmlns:a="http://schemas.openxmlformats.org/drawingml/2006/main" r:id="rId14"/>
             </wp:docPr>
             <wp:cNvGraphicFramePr>
               <a:graphicFrameLocks xmlns:a="http://schemas.openxmlformats.org/drawingml/2006/main" noChangeAspect="1"/>
@@ -503,14 +503,14 @@
                 <pic:pic xmlns:pic="http://schemas.openxmlformats.org/drawingml/2006/picture">
                   <pic:nvPicPr>
                     <pic:cNvPr id="0" name="Picture 1" descr="https://upload.wikimedia.org/wikipedia/fa/thumb/5/5f/Compiler.GIF/220px-Compiler.GIF">
-                      <a:hlinkClick r:id="rId13"/>
+                      <a:hlinkClick r:id="rId14"/>
                     </pic:cNvPr>
                     <pic:cNvPicPr>
                       <a:picLocks noChangeAspect="1" noChangeArrowheads="1"/>
                     </pic:cNvPicPr>
                   </pic:nvPicPr>
                   <pic:blipFill>
-                    <a:blip r:embed="rId14">
+                    <a:blip r:embed="rId15">
                       <a:extLst>
                         <a:ext uri="{28A0092B-C50C-407E-A947-70E740481C1C}">
                           <a14:useLocalDpi xmlns:a14="http://schemas.microsoft.com/office/drawing/2010/main" val="0"/>
@@ -567,7 +567,7 @@
         </w:rPr>
         <w:t> </w:t>
       </w:r>
-      <w:hyperlink r:id="rId15" w:tooltip="فرترن" w:history="1">
+      <w:hyperlink r:id="rId16" w:tooltip="فرترن" w:history="1">
         <w:r>
           <w:rPr>
             <w:rStyle w:val="Hyperlink"/>
@@ -593,7 +593,7 @@
         </w:rPr>
         <w:t>و</w:t>
       </w:r>
-      <w:hyperlink r:id="rId16" w:tooltip="پاسکال" w:history="1">
+      <w:hyperlink r:id="rId17" w:tooltip="پاسکال" w:history="1">
         <w:r>
           <w:rPr>
             <w:rStyle w:val="Hyperlink"/>
@@ -646,7 +646,7 @@
         </w:rPr>
         <w:t> </w:t>
       </w:r>
-      <w:hyperlink r:id="rId17" w:tooltip="تک‌گذره (صفحه وجود ندارد)" w:history="1">
+      <w:hyperlink r:id="rId18" w:tooltip="تک‌گذره (صفحه وجود ندارد)" w:history="1">
         <w:r>
           <w:rPr>
             <w:rStyle w:val="Hyperlink"/>
@@ -673,7 +673,7 @@
         </w:rPr>
         <w:t> </w:t>
       </w:r>
-      <w:hyperlink r:id="rId18" w:tooltip="چند گذره (صفحه وجود ندارد)" w:history="1">
+      <w:hyperlink r:id="rId19" w:tooltip="چند گذره (صفحه وجود ندارد)" w:history="1">
         <w:r>
           <w:rPr>
             <w:rStyle w:val="Hyperlink"/>
@@ -700,7 +700,7 @@
         </w:rPr>
         <w:t> </w:t>
       </w:r>
-      <w:hyperlink r:id="rId19" w:tooltip="باردهی و اجرا (صفحه وجود ندارد)" w:history="1">
+      <w:hyperlink r:id="rId20" w:tooltip="باردهی و اجرا (صفحه وجود ندارد)" w:history="1">
         <w:r>
           <w:rPr>
             <w:rStyle w:val="Hyperlink"/>
@@ -727,7 +727,7 @@
         </w:rPr>
         <w:t> </w:t>
       </w:r>
-      <w:hyperlink r:id="rId20" w:tooltip="بهینه‌ساز (صفحه وجود ندارد)" w:history="1">
+      <w:hyperlink r:id="rId21" w:tooltip="بهینه‌ساز (صفحه وجود ندارد)" w:history="1">
         <w:r>
           <w:rPr>
             <w:rStyle w:val="Hyperlink"/>
@@ -754,7 +754,7 @@
         </w:rPr>
         <w:t> </w:t>
       </w:r>
-      <w:hyperlink r:id="rId21" w:tooltip="غلط یاب" w:history="1">
+      <w:hyperlink r:id="rId22" w:tooltip="غلط یاب" w:history="1">
         <w:r>
           <w:rPr>
             <w:rStyle w:val="Hyperlink"/>
@@ -938,7 +938,7 @@
       <w:pPr>
         <w:rPr>
           <w:rStyle w:val="Hyperlink"/>
-          <w:rFonts w:ascii="IRANSansWeb" w:hAnsi="IRANSansWeb" w:cs="IRANSansWeb" w:hint="cs"/>
+          <w:rFonts w:ascii="IRANSansWeb" w:hAnsi="IRANSansWeb" w:cs="IRANSansWeb"/>
           <w:sz w:val="24"/>
           <w:szCs w:val="24"/>
           <w:rtl/>
@@ -966,13 +966,6 @@
           <w:sz w:val="24"/>
           <w:szCs w:val="24"/>
         </w:rPr>
-      </w:r>
-      <w:r>
-        <w:rPr>
-          <w:rFonts w:ascii="IRANSansWeb" w:hAnsi="IRANSansWeb" w:cs="IRANSansWeb"/>
-          <w:sz w:val="24"/>
-          <w:szCs w:val="24"/>
-        </w:rPr>
         <w:fldChar w:fldCharType="separate"/>
       </w:r>
       <w:r>
@@ -988,7 +981,7 @@
     <w:p>
       <w:pPr>
         <w:rPr>
-          <w:rFonts w:ascii="IRANSansWeb" w:hAnsi="IRANSansWeb" w:cs="IRANSansWeb" w:hint="cs"/>
+          <w:rFonts w:ascii="IRANSansWeb" w:hAnsi="IRANSansWeb" w:cs="IRANSansWeb"/>
           <w:sz w:val="24"/>
           <w:szCs w:val="24"/>
           <w:rtl/>
@@ -1275,29 +1268,833 @@
     <w:p>
       <w:pPr>
         <w:rPr>
-          <w:rFonts w:ascii="IRANSansWeb" w:hAnsi="IRANSansWeb" w:cs="IRANSansWeb" w:hint="cs"/>
-          <w:sz w:val="24"/>
-          <w:szCs w:val="24"/>
-          <w:rtl/>
-        </w:rPr>
-      </w:pPr>
-      <w:r>
-        <w:rPr>
-          <w:rFonts w:ascii="IRANSansWeb" w:hAnsi="IRANSansWeb" w:cs="IRANSansWeb"/>
-          <w:sz w:val="24"/>
-          <w:szCs w:val="24"/>
-          <w:rtl/>
-        </w:rPr>
-        <w:tab/>
-      </w:r>
-      <w:r>
-        <w:rPr>
-          <w:rFonts w:ascii="IRANSansWeb" w:hAnsi="IRANSansWeb" w:cs="IRANSansWeb"/>
-          <w:sz w:val="24"/>
-          <w:szCs w:val="24"/>
-        </w:rPr>
-        <w:t>main.js</w:t>
-      </w:r>
+          <w:rFonts w:ascii="IRANSansWeb" w:hAnsi="IRANSansWeb" w:cs="IRANSansWeb"/>
+          <w:sz w:val="24"/>
+          <w:szCs w:val="24"/>
+          <w:rtl/>
+        </w:rPr>
+      </w:pPr>
+      <w:r>
+        <w:rPr>
+          <w:rFonts w:ascii="IRANSansWeb" w:hAnsi="IRANSansWeb" w:cs="IRANSansWeb" w:hint="cs"/>
+          <w:sz w:val="24"/>
+          <w:szCs w:val="24"/>
+          <w:rtl/>
+        </w:rPr>
+        <w:t>فایل ها :</w:t>
+      </w:r>
+    </w:p>
+    <w:p>
+      <w:pPr>
+        <w:rPr>
+          <w:rFonts w:ascii="IRANSansWeb" w:hAnsi="IRANSansWeb" w:cs="IRANSansWeb"/>
+          <w:sz w:val="24"/>
+          <w:szCs w:val="24"/>
+          <w:rtl/>
+        </w:rPr>
+      </w:pPr>
+      <w:r>
+        <w:rPr>
+          <w:rFonts w:ascii="IRANSansWeb" w:hAnsi="IRANSansWeb" w:cs="IRANSansWeb"/>
+          <w:sz w:val="24"/>
+          <w:szCs w:val="24"/>
+        </w:rPr>
+        <w:t>Index.html</w:t>
+      </w:r>
+    </w:p>
+    <w:p>
+      <w:pPr>
+        <w:rPr>
+          <w:rFonts w:ascii="IRANSansWeb" w:hAnsi="IRANSansWeb" w:cs="IRANSansWeb"/>
+          <w:sz w:val="24"/>
+          <w:szCs w:val="24"/>
+          <w:rtl/>
+        </w:rPr>
+      </w:pPr>
+      <w:r>
+        <w:rPr>
+          <w:rFonts w:ascii="IRANSansWeb" w:hAnsi="IRANSansWeb" w:cs="IRANSansWeb" w:hint="cs"/>
+          <w:sz w:val="24"/>
+          <w:szCs w:val="24"/>
+          <w:rtl/>
+        </w:rPr>
+        <w:t xml:space="preserve">که شامل کد های </w:t>
+      </w:r>
+      <w:r>
+        <w:rPr>
+          <w:rFonts w:ascii="IRANSansWeb" w:hAnsi="IRANSansWeb" w:cs="IRANSansWeb"/>
+          <w:sz w:val="24"/>
+          <w:szCs w:val="24"/>
+        </w:rPr>
+        <w:t>html</w:t>
+      </w:r>
+      <w:r>
+        <w:rPr>
+          <w:rFonts w:ascii="IRANSansWeb" w:hAnsi="IRANSansWeb" w:cs="IRANSansWeb" w:hint="cs"/>
+          <w:sz w:val="24"/>
+          <w:szCs w:val="24"/>
+          <w:rtl/>
+        </w:rPr>
+        <w:t xml:space="preserve"> و همچنین </w:t>
+      </w:r>
+      <w:r>
+        <w:rPr>
+          <w:rFonts w:ascii="IRANSansWeb" w:hAnsi="IRANSansWeb" w:cs="IRANSansWeb" w:hint="cs"/>
+          <w:sz w:val="24"/>
+          <w:szCs w:val="24"/>
+          <w:rtl/>
+        </w:rPr>
+        <w:t xml:space="preserve">اسکریپت دیگر فایل ها است </w:t>
+      </w:r>
+    </w:p>
+    <w:p>
+      <w:pPr>
+        <w:rPr>
+          <w:rFonts w:ascii="IRANSansWeb" w:hAnsi="IRANSansWeb" w:cs="IRANSansWeb"/>
+          <w:sz w:val="24"/>
+          <w:szCs w:val="24"/>
+        </w:rPr>
+      </w:pPr>
+      <w:r>
+        <w:rPr>
+          <w:rFonts w:ascii="IRANSansWeb" w:hAnsi="IRANSansWeb" w:cs="IRANSansWeb"/>
+          <w:sz w:val="24"/>
+          <w:szCs w:val="24"/>
+        </w:rPr>
+        <w:t>Test 1-5</w:t>
+      </w:r>
+    </w:p>
+    <w:p>
+      <w:pPr>
+        <w:rPr>
+          <w:rFonts w:ascii="IRANSansWeb" w:hAnsi="IRANSansWeb" w:cs="IRANSansWeb"/>
+          <w:sz w:val="24"/>
+          <w:szCs w:val="24"/>
+          <w:rtl/>
+        </w:rPr>
+      </w:pPr>
+      <w:r>
+        <w:rPr>
+          <w:rFonts w:ascii="IRANSansWeb" w:hAnsi="IRANSansWeb" w:cs="IRANSansWeb" w:hint="cs"/>
+          <w:sz w:val="24"/>
+          <w:szCs w:val="24"/>
+          <w:rtl/>
+        </w:rPr>
+        <w:t>که شامل کد هایی برای تست کامپایلر است می باشد.</w:t>
+      </w:r>
+    </w:p>
+    <w:p>
+      <w:pPr>
+        <w:rPr>
+          <w:rFonts w:ascii="IRANSansWeb" w:hAnsi="IRANSansWeb" w:cs="IRANSansWeb"/>
+          <w:sz w:val="24"/>
+          <w:szCs w:val="24"/>
+        </w:rPr>
+      </w:pPr>
+      <w:r>
+        <w:rPr>
+          <w:rFonts w:ascii="IRANSansWeb" w:hAnsi="IRANSansWeb" w:cs="IRANSansWeb"/>
+          <w:sz w:val="24"/>
+          <w:szCs w:val="24"/>
+        </w:rPr>
+        <w:t>detector.js</w:t>
+      </w:r>
+    </w:p>
+    <w:p>
+      <w:pPr>
+        <w:rPr>
+          <w:rFonts w:ascii="IRANSansWeb" w:hAnsi="IRANSansWeb" w:cs="IRANSansWeb"/>
+          <w:sz w:val="24"/>
+          <w:szCs w:val="24"/>
+          <w:rtl/>
+        </w:rPr>
+      </w:pPr>
+      <w:r>
+        <w:rPr>
+          <w:rFonts w:ascii="IRANSansWeb" w:hAnsi="IRANSansWeb" w:cs="IRANSansWeb" w:hint="cs"/>
+          <w:sz w:val="24"/>
+          <w:szCs w:val="24"/>
+          <w:rtl/>
+        </w:rPr>
+        <w:t xml:space="preserve">این فایل شامل کد های تابع دتکتور است که در واقع کاتالیزور کامپایلر است </w:t>
+      </w:r>
+    </w:p>
+    <w:p>
+      <w:pPr>
+        <w:rPr>
+          <w:rFonts w:ascii="IRANSansWeb" w:hAnsi="IRANSansWeb" w:cs="IRANSansWeb"/>
+          <w:sz w:val="24"/>
+          <w:szCs w:val="24"/>
+          <w:rtl/>
+        </w:rPr>
+      </w:pPr>
+      <w:r>
+        <w:rPr>
+          <w:rFonts w:ascii="IRANSansWeb" w:hAnsi="IRANSansWeb" w:cs="IRANSansWeb" w:hint="cs"/>
+          <w:sz w:val="24"/>
+          <w:szCs w:val="24"/>
+          <w:rtl/>
+        </w:rPr>
+        <w:t>در این ساختار کد نویسی سعی شده که تمامی کد ها به وسیله ی جاوا اسکریپت نوشته شود و از زبان های دیگر مثل رگولار و ... استفاده نشود .</w:t>
+      </w:r>
+    </w:p>
+    <w:p>
+      <w:pPr>
+        <w:rPr>
+          <w:rFonts w:ascii="IRANSansWeb" w:hAnsi="IRANSansWeb" w:cs="IRANSansWeb"/>
+          <w:sz w:val="24"/>
+          <w:szCs w:val="24"/>
+          <w:rtl/>
+        </w:rPr>
+      </w:pPr>
+      <w:r>
+        <w:rPr>
+          <w:rFonts w:ascii="IRANSansWeb" w:hAnsi="IRANSansWeb" w:cs="IRANSansWeb"/>
+          <w:sz w:val="24"/>
+          <w:szCs w:val="24"/>
+        </w:rPr>
+        <w:t>function detector)</w:t>
+      </w:r>
+      <w:r>
+        <w:rPr>
+          <w:rFonts w:ascii="IRANSansWeb" w:hAnsi="IRANSansWeb" w:cs="IRANSansWeb" w:hint="cs"/>
+          <w:sz w:val="24"/>
+          <w:szCs w:val="24"/>
+          <w:rtl/>
+        </w:rPr>
+        <w:t xml:space="preserve">) تابع دتکتور در واقع همین کار را انجام میدهد که با گرفتن مقادیر اولیه و انتهایی هر المان ورودی آن المان را برای ما </w:t>
+      </w:r>
+      <w:r>
+        <w:rPr>
+          <w:rFonts w:ascii="IRANSansWeb" w:hAnsi="IRANSansWeb" w:cs="IRANSansWeb"/>
+          <w:sz w:val="24"/>
+          <w:szCs w:val="24"/>
+        </w:rPr>
+        <w:t>return</w:t>
+      </w:r>
+      <w:r>
+        <w:rPr>
+          <w:rFonts w:ascii="IRANSansWeb" w:hAnsi="IRANSansWeb" w:cs="IRANSansWeb" w:hint="cs"/>
+          <w:sz w:val="24"/>
+          <w:szCs w:val="24"/>
+          <w:rtl/>
+        </w:rPr>
+        <w:t xml:space="preserve"> می کند.</w:t>
+      </w:r>
+    </w:p>
+    <w:p>
+      <w:pPr>
+        <w:pStyle w:val="ListParagraph"/>
+        <w:numPr>
+          <w:ilvl w:val="0"/>
+          <w:numId w:val="2"/>
+        </w:numPr>
+        <w:rPr>
+          <w:rFonts w:ascii="IRANSansWeb" w:hAnsi="IRANSansWeb" w:cs="IRANSansWeb"/>
+          <w:sz w:val="24"/>
+          <w:szCs w:val="24"/>
+          <w:rtl/>
+        </w:rPr>
+      </w:pPr>
+      <w:r>
+        <w:rPr>
+          <w:rFonts w:ascii="IRANSansWeb" w:hAnsi="IRANSansWeb" w:cs="IRANSansWeb"/>
+          <w:sz w:val="24"/>
+          <w:szCs w:val="24"/>
+        </w:rPr>
+        <w:t>var searchNam</w:t>
+      </w:r>
+    </w:p>
+    <w:p>
+      <w:pPr>
+        <w:pStyle w:val="ListParagraph"/>
+        <w:numPr>
+          <w:ilvl w:val="0"/>
+          <w:numId w:val="2"/>
+        </w:numPr>
+        <w:rPr>
+          <w:rFonts w:ascii="IRANSansWeb" w:hAnsi="IRANSansWeb" w:cs="IRANSansWeb"/>
+          <w:sz w:val="24"/>
+          <w:szCs w:val="24"/>
+          <w:rtl/>
+        </w:rPr>
+      </w:pPr>
+      <w:r>
+        <w:rPr>
+          <w:rFonts w:ascii="IRANSansWeb" w:hAnsi="IRANSansWeb" w:cs="IRANSansWeb"/>
+          <w:sz w:val="24"/>
+          <w:szCs w:val="24"/>
+        </w:rPr>
+        <w:t>var searchEnd</w:t>
+      </w:r>
+    </w:p>
+    <w:p>
+      <w:pPr>
+        <w:pStyle w:val="ListParagraph"/>
+        <w:numPr>
+          <w:ilvl w:val="0"/>
+          <w:numId w:val="2"/>
+        </w:numPr>
+        <w:rPr>
+          <w:rFonts w:ascii="IRANSansWeb" w:hAnsi="IRANSansWeb" w:cs="IRANSansWeb"/>
+          <w:sz w:val="24"/>
+          <w:szCs w:val="24"/>
+        </w:rPr>
+      </w:pPr>
+      <w:r>
+        <w:rPr>
+          <w:rFonts w:ascii="IRANSansWeb" w:hAnsi="IRANSansWeb" w:cs="IRANSansWeb"/>
+          <w:sz w:val="24"/>
+          <w:szCs w:val="24"/>
+        </w:rPr>
+        <w:t>var searchStart</w:t>
+      </w:r>
+    </w:p>
+    <w:p>
+      <w:pPr>
+        <w:pStyle w:val="ListParagraph"/>
+        <w:rPr>
+          <w:rFonts w:ascii="IRANSansWeb" w:hAnsi="IRANSansWeb" w:cs="IRANSansWeb"/>
+          <w:sz w:val="24"/>
+          <w:szCs w:val="24"/>
+        </w:rPr>
+      </w:pPr>
+      <w:r>
+        <w:rPr>
+          <w:rFonts w:ascii="IRANSansWeb" w:hAnsi="IRANSansWeb" w:cs="IRANSansWeb" w:hint="cs"/>
+          <w:sz w:val="24"/>
+          <w:szCs w:val="24"/>
+          <w:rtl/>
+        </w:rPr>
+        <w:lastRenderedPageBreak/>
+        <w:t>که متغیر های ابتدایی و انتهایی و</w:t>
+      </w:r>
+    </w:p>
+    <w:p>
+      <w:pPr>
+        <w:pStyle w:val="ListParagraph"/>
+        <w:rPr>
+          <w:rFonts w:ascii="IRANSansWeb" w:hAnsi="IRANSansWeb" w:cs="IRANSansWeb"/>
+          <w:sz w:val="24"/>
+          <w:szCs w:val="24"/>
+          <w:rtl/>
+        </w:rPr>
+      </w:pPr>
+      <w:r>
+        <w:rPr>
+          <w:rFonts w:ascii="IRANSansWeb" w:hAnsi="IRANSansWeb" w:cs="IRANSansWeb"/>
+          <w:sz w:val="24"/>
+          <w:szCs w:val="24"/>
+        </w:rPr>
+        <w:t>script.js</w:t>
+      </w:r>
+    </w:p>
+    <w:p>
+      <w:pPr>
+        <w:pStyle w:val="ListParagraph"/>
+        <w:rPr>
+          <w:rFonts w:ascii="IRANSansWeb" w:hAnsi="IRANSansWeb" w:cs="IRANSansWeb"/>
+          <w:sz w:val="24"/>
+          <w:szCs w:val="24"/>
+          <w:rtl/>
+        </w:rPr>
+      </w:pPr>
+      <w:r>
+        <w:rPr>
+          <w:rFonts w:ascii="IRANSansWeb" w:hAnsi="IRANSansWeb" w:cs="IRANSansWeb"/>
+          <w:sz w:val="24"/>
+          <w:szCs w:val="24"/>
+        </w:rPr>
+        <w:t>var editor = ace.edit("editor")</w:t>
+      </w:r>
+    </w:p>
+    <w:p>
+      <w:pPr>
+        <w:pStyle w:val="ListParagraph"/>
+        <w:rPr>
+          <w:rFonts w:ascii="IRANSansWeb" w:hAnsi="IRANSansWeb" w:cs="IRANSansWeb"/>
+          <w:sz w:val="24"/>
+          <w:szCs w:val="24"/>
+          <w:rtl/>
+        </w:rPr>
+      </w:pPr>
+      <w:r>
+        <w:rPr>
+          <w:rFonts w:ascii="IRANSansWeb" w:hAnsi="IRANSansWeb" w:cs="IRANSansWeb" w:hint="cs"/>
+          <w:sz w:val="24"/>
+          <w:szCs w:val="24"/>
+          <w:rtl/>
+        </w:rPr>
+        <w:t xml:space="preserve">در این فایل فانکشن هایی که </w:t>
+      </w:r>
+      <w:r>
+        <w:rPr>
+          <w:rFonts w:ascii="IRANSansWeb" w:hAnsi="IRANSansWeb" w:cs="IRANSansWeb" w:hint="cs"/>
+          <w:sz w:val="24"/>
+          <w:szCs w:val="24"/>
+          <w:rtl/>
+        </w:rPr>
+        <w:t>در ویرایشگر آس</w:t>
+      </w:r>
+      <w:r>
+        <w:rPr>
+          <w:rFonts w:ascii="IRANSansWeb" w:hAnsi="IRANSansWeb" w:cs="IRANSansWeb" w:hint="cs"/>
+          <w:sz w:val="24"/>
+          <w:szCs w:val="24"/>
+          <w:rtl/>
+        </w:rPr>
+        <w:t xml:space="preserve"> نیاز داریم فراخوانده شده اند.</w:t>
+      </w:r>
+    </w:p>
+    <w:p>
+      <w:pPr>
+        <w:pStyle w:val="ListParagraph"/>
+        <w:rPr>
+          <w:rFonts w:ascii="IRANSansWeb" w:hAnsi="IRANSansWeb" w:cs="IRANSansWeb"/>
+          <w:sz w:val="24"/>
+          <w:szCs w:val="24"/>
+          <w:rtl/>
+        </w:rPr>
+      </w:pPr>
+      <w:r>
+        <w:rPr>
+          <w:rFonts w:ascii="IRANSansWeb" w:hAnsi="IRANSansWeb" w:cs="IRANSansWeb"/>
+          <w:sz w:val="24"/>
+          <w:szCs w:val="24"/>
+        </w:rPr>
+        <w:t>editor.setTheme("ace/theme/twilight");</w:t>
+      </w:r>
+    </w:p>
+    <w:p>
+      <w:pPr>
+        <w:pStyle w:val="ListParagraph"/>
+        <w:rPr>
+          <w:rFonts w:ascii="IRANSansWeb" w:hAnsi="IRANSansWeb" w:cs="IRANSansWeb"/>
+          <w:sz w:val="24"/>
+          <w:szCs w:val="24"/>
+          <w:rtl/>
+        </w:rPr>
+      </w:pPr>
+      <w:r>
+        <w:rPr>
+          <w:rFonts w:ascii="IRANSansWeb" w:hAnsi="IRANSansWeb" w:cs="IRANSansWeb" w:hint="cs"/>
+          <w:sz w:val="24"/>
+          <w:szCs w:val="24"/>
+          <w:rtl/>
+        </w:rPr>
+        <w:t>تم هایی که با توجه به زبان میتوان از آس انتخاب کرد توسظ این خط کد مشخص میشود.</w:t>
+      </w:r>
+    </w:p>
+    <w:p>
+      <w:pPr>
+        <w:pStyle w:val="ListParagraph"/>
+        <w:rPr>
+          <w:rFonts w:ascii="IRANSansWeb" w:hAnsi="IRANSansWeb" w:cs="IRANSansWeb"/>
+          <w:sz w:val="24"/>
+          <w:szCs w:val="24"/>
+        </w:rPr>
+      </w:pPr>
+      <w:r>
+        <w:rPr>
+          <w:rFonts w:ascii="IRANSansWeb" w:hAnsi="IRANSansWeb" w:cs="IRANSansWeb"/>
+          <w:sz w:val="24"/>
+          <w:szCs w:val="24"/>
+        </w:rPr>
+        <w:t>function setValueInEditor(_txt)</w:t>
+      </w:r>
+    </w:p>
+    <w:p>
+      <w:pPr>
+        <w:pStyle w:val="ListParagraph"/>
+        <w:rPr>
+          <w:rFonts w:ascii="IRANSansWeb" w:hAnsi="IRANSansWeb" w:cs="IRANSansWeb"/>
+          <w:sz w:val="24"/>
+          <w:szCs w:val="24"/>
+        </w:rPr>
+      </w:pPr>
+      <w:r>
+        <w:rPr>
+          <w:rFonts w:ascii="IRANSansWeb" w:hAnsi="IRANSansWeb" w:cs="IRANSansWeb"/>
+          <w:sz w:val="24"/>
+          <w:szCs w:val="24"/>
+        </w:rPr>
+        <w:t>function getEditorValue()</w:t>
+      </w:r>
+    </w:p>
+    <w:p>
+      <w:pPr>
+        <w:pStyle w:val="ListParagraph"/>
+        <w:rPr>
+          <w:rFonts w:ascii="IRANSansWeb" w:hAnsi="IRANSansWeb" w:cs="IRANSansWeb"/>
+          <w:sz w:val="24"/>
+          <w:szCs w:val="24"/>
+        </w:rPr>
+      </w:pPr>
+      <w:r>
+        <w:rPr>
+          <w:rFonts w:ascii="IRANSansWeb" w:hAnsi="IRANSansWeb" w:cs="IRANSansWeb"/>
+          <w:sz w:val="24"/>
+          <w:szCs w:val="24"/>
+        </w:rPr>
+        <w:t>function setCompiledValue(_txt)</w:t>
+      </w:r>
+    </w:p>
+    <w:p>
+      <w:pPr>
+        <w:rPr>
+          <w:rFonts w:ascii="IRANSansWeb" w:hAnsi="IRANSansWeb" w:cs="IRANSansWeb"/>
+          <w:sz w:val="24"/>
+          <w:szCs w:val="24"/>
+          <w:rtl/>
+        </w:rPr>
+      </w:pPr>
+      <w:r>
+        <w:rPr>
+          <w:rFonts w:ascii="IRANSansWeb" w:hAnsi="IRANSansWeb" w:cs="IRANSansWeb" w:hint="cs"/>
+          <w:sz w:val="24"/>
+          <w:szCs w:val="24"/>
+          <w:rtl/>
+        </w:rPr>
+        <w:t xml:space="preserve"> این توابع در انتقال کد های ابتدایی به کامپایلر به ما کمک میکنند که میتوان کد های ابتدایی و مورد نظر را از ۳ روش به کامپایلر تزریق کرد </w:t>
+      </w:r>
+    </w:p>
+    <w:p>
+      <w:pPr>
+        <w:pStyle w:val="ListParagraph"/>
+        <w:numPr>
+          <w:ilvl w:val="0"/>
+          <w:numId w:val="3"/>
+        </w:numPr>
+        <w:rPr>
+          <w:rFonts w:ascii="IRANSansWeb" w:hAnsi="IRANSansWeb" w:cs="IRANSansWeb"/>
+          <w:sz w:val="24"/>
+          <w:szCs w:val="24"/>
+        </w:rPr>
+      </w:pPr>
+      <w:r>
+        <w:rPr>
+          <w:rFonts w:ascii="IRANSansWeb" w:hAnsi="IRANSansWeb" w:cs="IRANSansWeb" w:hint="cs"/>
+          <w:sz w:val="24"/>
+          <w:szCs w:val="24"/>
+          <w:rtl/>
+        </w:rPr>
+        <w:t xml:space="preserve">از خود مرورگر </w:t>
+      </w:r>
+    </w:p>
+    <w:p>
+      <w:pPr>
+        <w:pStyle w:val="ListParagraph"/>
+        <w:numPr>
+          <w:ilvl w:val="0"/>
+          <w:numId w:val="3"/>
+        </w:numPr>
+        <w:rPr>
+          <w:rFonts w:ascii="IRANSansWeb" w:hAnsi="IRANSansWeb" w:cs="IRANSansWeb"/>
+          <w:sz w:val="24"/>
+          <w:szCs w:val="24"/>
+        </w:rPr>
+      </w:pPr>
+      <w:r>
+        <w:rPr>
+          <w:rFonts w:ascii="IRANSansWeb" w:hAnsi="IRANSansWeb" w:cs="IRANSansWeb" w:hint="cs"/>
+          <w:sz w:val="24"/>
+          <w:szCs w:val="24"/>
+          <w:rtl/>
+        </w:rPr>
+        <w:t xml:space="preserve">آپلود </w:t>
+      </w:r>
+    </w:p>
+    <w:p>
+      <w:pPr>
+        <w:pStyle w:val="ListParagraph"/>
+        <w:numPr>
+          <w:ilvl w:val="0"/>
+          <w:numId w:val="3"/>
+        </w:numPr>
+        <w:rPr>
+          <w:rFonts w:ascii="IRANSansWeb" w:hAnsi="IRANSansWeb" w:cs="IRANSansWeb"/>
+          <w:sz w:val="24"/>
+          <w:szCs w:val="24"/>
+        </w:rPr>
+      </w:pPr>
+      <w:r>
+        <w:rPr>
+          <w:rFonts w:ascii="IRANSansWeb" w:hAnsi="IRANSansWeb" w:cs="IRANSansWeb" w:hint="cs"/>
+          <w:sz w:val="24"/>
+          <w:szCs w:val="24"/>
+          <w:rtl/>
+        </w:rPr>
+        <w:t xml:space="preserve">افزودن در فایل </w:t>
+      </w:r>
+      <w:r>
+        <w:rPr>
+          <w:rFonts w:ascii="IRANSansWeb" w:hAnsi="IRANSansWeb" w:cs="IRANSansWeb"/>
+          <w:sz w:val="24"/>
+          <w:szCs w:val="24"/>
+        </w:rPr>
+        <w:t>index_code</w:t>
+      </w:r>
+    </w:p>
+    <w:p>
+      <w:pPr>
+        <w:rPr>
+          <w:rFonts w:ascii="IRANSansWeb" w:hAnsi="IRANSansWeb" w:cs="IRANSansWeb"/>
+          <w:sz w:val="24"/>
+          <w:szCs w:val="24"/>
+          <w:rtl/>
+        </w:rPr>
+      </w:pPr>
+      <w:r>
+        <w:rPr>
+          <w:rFonts w:ascii="IRANSansWeb" w:hAnsi="IRANSansWeb" w:cs="IRANSansWeb" w:hint="cs"/>
+          <w:sz w:val="24"/>
+          <w:szCs w:val="24"/>
+          <w:rtl/>
+        </w:rPr>
+        <w:t>که در صورت وارد نشدن هیچ کدی پیام خطای متناسب را نمایش می</w:t>
+      </w:r>
+      <w:r>
+        <w:rPr>
+          <w:rFonts w:ascii="IRANSansWeb" w:hAnsi="IRANSansWeb" w:cs="IRANSansWeb" w:hint="cs"/>
+          <w:sz w:val="24"/>
+          <w:szCs w:val="24"/>
+          <w:rtl/>
+        </w:rPr>
+        <w:t xml:space="preserve"> </w:t>
+      </w:r>
+      <w:r>
+        <w:rPr>
+          <w:rFonts w:ascii="IRANSansWeb" w:hAnsi="IRANSansWeb" w:cs="IRANSansWeb" w:hint="cs"/>
+          <w:sz w:val="24"/>
+          <w:szCs w:val="24"/>
+          <w:rtl/>
+        </w:rPr>
+        <w:t>دهد.</w:t>
+      </w:r>
+    </w:p>
+    <w:p>
+      <w:pPr>
+        <w:rPr>
+          <w:rFonts w:ascii="IRANSansWeb" w:hAnsi="IRANSansWeb" w:cs="IRANSansWeb"/>
+          <w:sz w:val="24"/>
+          <w:szCs w:val="24"/>
+          <w:rtl/>
+        </w:rPr>
+      </w:pPr>
+      <w:r>
+        <w:rPr>
+          <w:rFonts w:ascii="IRANSansWeb" w:hAnsi="IRANSansWeb" w:cs="IRANSansWeb" w:hint="cs"/>
+          <w:sz w:val="24"/>
+          <w:szCs w:val="24"/>
+          <w:rtl/>
+        </w:rPr>
+        <w:t>و در خط آخر ؛</w:t>
+      </w:r>
+      <w:r>
+        <w:t xml:space="preserve"> </w:t>
+      </w:r>
+      <w:r>
+        <w:rPr>
+          <w:rFonts w:ascii="IRANSansWeb" w:hAnsi="IRANSansWeb" w:cs="IRANSansWeb"/>
+          <w:sz w:val="24"/>
+          <w:szCs w:val="24"/>
+        </w:rPr>
+        <w:t>( jQuery )</w:t>
+      </w:r>
+      <w:r>
+        <w:rPr>
+          <w:rFonts w:ascii="IRANSansWeb" w:hAnsi="IRANSansWeb" w:cs="IRANSansWeb" w:hint="cs"/>
+          <w:sz w:val="24"/>
+          <w:szCs w:val="24"/>
+          <w:rtl/>
+        </w:rPr>
+        <w:t xml:space="preserve"> جی کوئری به فایل افزوده شده است.</w:t>
+      </w:r>
+    </w:p>
+    <w:p>
+      <w:pPr>
+        <w:rPr>
+          <w:rFonts w:ascii="IRANSansWeb" w:hAnsi="IRANSansWeb" w:cs="IRANSansWeb"/>
+          <w:sz w:val="24"/>
+          <w:szCs w:val="24"/>
+        </w:rPr>
+      </w:pPr>
+      <w:r>
+        <w:rPr>
+          <w:rFonts w:ascii="IRANSansWeb" w:hAnsi="IRANSansWeb" w:cs="IRANSansWeb"/>
+          <w:sz w:val="24"/>
+          <w:szCs w:val="24"/>
+        </w:rPr>
+        <w:t>Module-function</w:t>
+      </w:r>
+    </w:p>
+    <w:p>
+      <w:pPr>
+        <w:rPr>
+          <w:rFonts w:ascii="IRANSansWeb" w:hAnsi="IRANSansWeb" w:cs="IRANSansWeb"/>
+          <w:sz w:val="24"/>
+          <w:szCs w:val="24"/>
+          <w:rtl/>
+        </w:rPr>
+      </w:pPr>
+      <w:r>
+        <w:rPr>
+          <w:rFonts w:ascii="IRANSansWeb" w:hAnsi="IRANSansWeb" w:cs="IRANSansWeb" w:hint="cs"/>
+          <w:sz w:val="24"/>
+          <w:szCs w:val="24"/>
+          <w:rtl/>
+        </w:rPr>
+        <w:t xml:space="preserve">که شامل فانکشن هایی است که در پروژه استفاده شده که یک به یک توضیح داده خواهد شد </w:t>
+      </w:r>
+    </w:p>
+    <w:p>
+      <w:pPr>
+        <w:rPr>
+          <w:rFonts w:ascii="IRANSansWeb" w:hAnsi="IRANSansWeb" w:cs="IRANSansWeb"/>
+          <w:sz w:val="24"/>
+          <w:szCs w:val="24"/>
+          <w:rtl/>
+        </w:rPr>
+      </w:pPr>
+      <w:r>
+        <w:rPr>
+          <w:rFonts w:ascii="IRANSansWeb" w:hAnsi="IRANSansWeb" w:cs="IRANSansWeb"/>
+          <w:sz w:val="24"/>
+          <w:szCs w:val="24"/>
+        </w:rPr>
+        <w:t>detectComments</w:t>
+      </w:r>
+    </w:p>
+    <w:p>
+      <w:pPr>
+        <w:rPr>
+          <w:rFonts w:ascii="IRANSansWeb" w:hAnsi="IRANSansWeb" w:cs="IRANSansWeb"/>
+          <w:sz w:val="24"/>
+          <w:szCs w:val="24"/>
+          <w:rtl/>
+        </w:rPr>
+      </w:pPr>
+      <w:r>
+        <w:rPr>
+          <w:rFonts w:ascii="IRANSansWeb" w:hAnsi="IRANSansWeb" w:cs="IRANSansWeb" w:hint="cs"/>
+          <w:sz w:val="24"/>
+          <w:szCs w:val="24"/>
+          <w:rtl/>
+        </w:rPr>
+        <w:t>همان طور که گفته شد اصلی ترین تابع در این پروژه دتکتور است که میتواند جایگاه المان های مختلف را با استفاده از موقعیت ابتدایی و انتهایی آنها را مشخص کند .</w:t>
+      </w:r>
+    </w:p>
+    <w:p>
+      <w:pPr>
+        <w:rPr>
+          <w:rFonts w:ascii="IRANSansWeb" w:hAnsi="IRANSansWeb" w:cs="IRANSansWeb"/>
+          <w:sz w:val="24"/>
+          <w:szCs w:val="24"/>
+          <w:rtl/>
+        </w:rPr>
+      </w:pPr>
+      <w:r>
+        <w:rPr>
+          <w:rFonts w:ascii="IRANSansWeb" w:hAnsi="IRANSansWeb" w:cs="IRANSansWeb" w:hint="cs"/>
+          <w:sz w:val="24"/>
+          <w:szCs w:val="24"/>
+          <w:rtl/>
+        </w:rPr>
+        <w:t xml:space="preserve">کامنت ها به دو صورت تک خطی و چند خطی در کد نویسی میتوانند بیان شوند که در اینجا هر دو حالت در کد های ورودی </w:t>
+      </w:r>
+      <w:r>
+        <w:rPr>
+          <w:rFonts w:ascii="IRANSansWeb" w:hAnsi="IRANSansWeb" w:cs="IRANSansWeb" w:hint="cs"/>
+          <w:sz w:val="24"/>
+          <w:szCs w:val="24"/>
+          <w:rtl/>
+        </w:rPr>
+        <w:t>به تابع دتکتور فرستاده میشوند و مقادیر آنها مشخص میشوند و با کامنت در استایل جاوا اسکریپت جایگزین میشوند .</w:t>
+      </w:r>
+    </w:p>
+    <w:p>
+      <w:pPr>
+        <w:rPr>
+          <w:rFonts w:ascii="IRANSansWeb" w:hAnsi="IRANSansWeb" w:cs="IRANSansWeb"/>
+          <w:sz w:val="24"/>
+          <w:szCs w:val="24"/>
+          <w:rtl/>
+        </w:rPr>
+      </w:pPr>
+      <w:r>
+        <w:rPr>
+          <w:rFonts w:ascii="IRANSansWeb" w:hAnsi="IRANSansWeb" w:cs="IRANSansWeb"/>
+          <w:sz w:val="24"/>
+          <w:szCs w:val="24"/>
+        </w:rPr>
+        <w:t>detect_module_name</w:t>
+      </w:r>
+    </w:p>
+    <w:p>
+      <w:pPr>
+        <w:rPr>
+          <w:rFonts w:ascii="IRANSansWeb" w:hAnsi="IRANSansWeb" w:cs="IRANSansWeb"/>
+          <w:sz w:val="24"/>
+          <w:szCs w:val="24"/>
+          <w:rtl/>
+        </w:rPr>
+      </w:pPr>
+      <w:r>
+        <w:rPr>
+          <w:rFonts w:ascii="IRANSansWeb" w:hAnsi="IRANSansWeb" w:cs="IRANSansWeb" w:hint="cs"/>
+          <w:sz w:val="24"/>
+          <w:szCs w:val="24"/>
+          <w:rtl/>
+        </w:rPr>
+        <w:lastRenderedPageBreak/>
+        <w:t>هر کد ورودی دارای بخش ها و مقادیر مشخصی است که باید در جایگاه معین باشد برای مثال در زبان فاپلا باید در قالب ماژول باشند و یا در جاوا اسکریپت در فانکشن و این ماژول ها دارای نام معین هستند که این تابع اسم ماژول را گرفته و با استایل جاوا اسکریپت نمایش میدهد .</w:t>
+      </w:r>
+    </w:p>
+    <w:p>
+      <w:pPr>
+        <w:rPr>
+          <w:rFonts w:ascii="IRANSansWeb" w:hAnsi="IRANSansWeb" w:cs="IRANSansWeb"/>
+          <w:sz w:val="24"/>
+          <w:szCs w:val="24"/>
+          <w:rtl/>
+        </w:rPr>
+      </w:pPr>
+      <w:r>
+        <w:rPr>
+          <w:rFonts w:ascii="IRANSansWeb" w:hAnsi="IRANSansWeb" w:cs="IRANSansWeb"/>
+          <w:sz w:val="24"/>
+          <w:szCs w:val="24"/>
+        </w:rPr>
+        <w:t>detect_module_input</w:t>
+      </w:r>
+    </w:p>
+    <w:p>
+      <w:pPr>
+        <w:rPr>
+          <w:rFonts w:ascii="IRANSansWeb" w:hAnsi="IRANSansWeb" w:cs="IRANSansWeb"/>
+          <w:sz w:val="24"/>
+          <w:szCs w:val="24"/>
+          <w:rtl/>
+        </w:rPr>
+      </w:pPr>
+      <w:r>
+        <w:rPr>
+          <w:rFonts w:ascii="IRANSansWeb" w:hAnsi="IRANSansWeb" w:cs="IRANSansWeb"/>
+          <w:sz w:val="24"/>
+          <w:szCs w:val="24"/>
+        </w:rPr>
+        <w:t>detect_inputs</w:t>
+      </w:r>
+    </w:p>
+    <w:p>
+      <w:pPr>
+        <w:rPr>
+          <w:rFonts w:ascii="IRANSansWeb" w:hAnsi="IRANSansWeb" w:cs="IRANSansWeb" w:hint="cs"/>
+          <w:sz w:val="24"/>
+          <w:szCs w:val="24"/>
+          <w:rtl/>
+        </w:rPr>
+      </w:pPr>
       <w:bookmarkStart w:id="0" w:name="_GoBack"/>
       <w:bookmarkEnd w:id="0"/>
     </w:p>
@@ -1307,70 +2104,36 @@
           <w:rFonts w:ascii="IRANSansWeb" w:hAnsi="IRANSansWeb" w:cs="IRANSansWeb"/>
           <w:sz w:val="24"/>
           <w:szCs w:val="24"/>
-          <w:rtl/>
-        </w:rPr>
-      </w:pPr>
-      <w:r>
-        <w:rPr>
-          <w:rFonts w:ascii="IRANSansWeb" w:hAnsi="IRANSansWeb" w:cs="IRANSansWeb"/>
-          <w:sz w:val="24"/>
-          <w:szCs w:val="24"/>
-        </w:rPr>
-        <w:t>module-functions.js</w:t>
-      </w:r>
-    </w:p>
-    <w:p>
-      <w:pPr>
-        <w:rPr>
-          <w:rFonts w:ascii="IRANSansWeb" w:hAnsi="IRANSansWeb" w:cs="IRANSansWeb"/>
-          <w:sz w:val="24"/>
-          <w:szCs w:val="24"/>
-          <w:rtl/>
-        </w:rPr>
-      </w:pPr>
-      <w:r>
-        <w:rPr>
-          <w:rFonts w:ascii="IRANSansWeb" w:hAnsi="IRANSansWeb" w:cs="IRANSansWeb"/>
-          <w:sz w:val="24"/>
-          <w:szCs w:val="24"/>
-        </w:rPr>
-        <w:t>detector.js</w:t>
-      </w:r>
-    </w:p>
-    <w:p>
-      <w:pPr>
-        <w:rPr>
-          <w:rFonts w:ascii="IRANSansWeb" w:hAnsi="IRANSansWeb" w:cs="IRANSansWeb"/>
-          <w:sz w:val="24"/>
-          <w:szCs w:val="24"/>
-          <w:rtl/>
-        </w:rPr>
-      </w:pPr>
-      <w:r>
-        <w:rPr>
-          <w:rFonts w:ascii="IRANSansWeb" w:hAnsi="IRANSansWeb" w:cs="IRANSansWeb"/>
-          <w:sz w:val="24"/>
-          <w:szCs w:val="24"/>
-        </w:rPr>
-        <w:t>script.js</w:t>
-      </w:r>
-    </w:p>
-    <w:p>
-      <w:pPr>
-        <w:rPr>
-          <w:rFonts w:ascii="IRANSansWeb" w:hAnsi="IRANSansWeb" w:cs="IRANSansWeb"/>
-          <w:sz w:val="24"/>
-          <w:szCs w:val="24"/>
-        </w:rPr>
-      </w:pPr>
-      <w:r>
-        <w:rPr>
-          <w:rFonts w:ascii="IRANSansWeb" w:hAnsi="IRANSansWeb" w:cs="IRANSansWeb"/>
-          <w:sz w:val="24"/>
-          <w:szCs w:val="24"/>
-        </w:rPr>
-        <w:t>jquery-3.1.1.min.js</w:t>
-      </w:r>
+        </w:rPr>
+      </w:pPr>
+      <w:r>
+        <w:rPr>
+          <w:rFonts w:ascii="IRANSansWeb" w:hAnsi="IRANSansWeb" w:cs="IRANSansWeb"/>
+          <w:sz w:val="24"/>
+          <w:szCs w:val="24"/>
+        </w:rPr>
+        <w:t>detect _module_input</w:t>
+      </w:r>
+    </w:p>
+    <w:p>
+      <w:pPr>
+        <w:rPr>
+          <w:rFonts w:ascii="IRANSansWeb" w:hAnsi="IRANSansWeb" w:cs="IRANSansWeb" w:hint="cs"/>
+          <w:sz w:val="24"/>
+          <w:szCs w:val="24"/>
+          <w:rtl/>
+        </w:rPr>
+      </w:pPr>
+    </w:p>
+    <w:p>
+      <w:pPr>
+        <w:rPr>
+          <w:rFonts w:ascii="IRANSansWeb" w:hAnsi="IRANSansWeb" w:cs="IRANSansWeb"/>
+          <w:sz w:val="24"/>
+          <w:szCs w:val="24"/>
+          <w:rtl/>
+        </w:rPr>
+      </w:pPr>
     </w:p>
     <w:p>
       <w:pPr>
@@ -1470,6 +2233,332 @@
     </w:p>
   </w:footnote>
 </w:footnotes>
+</file>
+
+<file path=word/numbering.xml><?xml version="1.0" encoding="utf-8"?>
+<w:numbering xmlns:wpc="http://schemas.microsoft.com/office/word/2010/wordprocessingCanvas" xmlns:cx="http://schemas.microsoft.com/office/drawing/2014/chartex" xmlns:mc="http://schemas.openxmlformats.org/markup-compatibility/2006" xmlns:o="urn:schemas-microsoft-com:office:office" xmlns:r="http://schemas.openxmlformats.org/officeDocument/2006/relationships" xmlns:m="http://schemas.openxmlformats.org/officeDocument/2006/math" xmlns:v="urn:schemas-microsoft-com:vml" xmlns:wp14="http://schemas.microsoft.com/office/word/2010/wordprocessingDrawing" xmlns:wp="http://schemas.openxmlformats.org/drawingml/2006/wordprocessingDrawing" xmlns:w10="urn:schemas-microsoft-com:office:word" xmlns:w="http://schemas.openxmlformats.org/wordprocessingml/2006/main" xmlns:w14="http://schemas.microsoft.com/office/word/2010/wordml" xmlns:w15="http://schemas.microsoft.com/office/word/2012/wordml" xmlns:w16se="http://schemas.microsoft.com/office/word/2015/wordml/symex" xmlns:wpg="http://schemas.microsoft.com/office/word/2010/wordprocessingGroup" xmlns:wpi="http://schemas.microsoft.com/office/word/2010/wordprocessingInk" xmlns:wne="http://schemas.microsoft.com/office/word/2006/wordml" xmlns:wps="http://schemas.microsoft.com/office/word/2010/wordprocessingShape" mc:Ignorable="w14 w15 w16se wp14">
+  <w:abstractNum w:abstractNumId="0" w15:restartNumberingAfterBreak="0">
+    <w:nsid w:val="20C016AA"/>
+    <w:multiLevelType w:val="hybridMultilevel"/>
+    <w:tmpl w:val="63A64C70"/>
+    <w:lvl w:ilvl="0" w:tplc="04090001">
+      <w:start w:val="1"/>
+      <w:numFmt w:val="bullet"/>
+      <w:lvlText w:val=""/>
+      <w:lvlJc w:val="left"/>
+      <w:pPr>
+        <w:ind w:left="720" w:hanging="360"/>
+      </w:pPr>
+      <w:rPr>
+        <w:rFonts w:ascii="Symbol" w:hAnsi="Symbol" w:hint="default"/>
+      </w:rPr>
+    </w:lvl>
+    <w:lvl w:ilvl="1" w:tplc="04090003" w:tentative="1">
+      <w:start w:val="1"/>
+      <w:numFmt w:val="bullet"/>
+      <w:lvlText w:val="o"/>
+      <w:lvlJc w:val="left"/>
+      <w:pPr>
+        <w:ind w:left="1440" w:hanging="360"/>
+      </w:pPr>
+      <w:rPr>
+        <w:rFonts w:ascii="Courier New" w:hAnsi="Courier New" w:cs="Courier New" w:hint="default"/>
+      </w:rPr>
+    </w:lvl>
+    <w:lvl w:ilvl="2" w:tplc="04090005" w:tentative="1">
+      <w:start w:val="1"/>
+      <w:numFmt w:val="bullet"/>
+      <w:lvlText w:val=""/>
+      <w:lvlJc w:val="left"/>
+      <w:pPr>
+        <w:ind w:left="2160" w:hanging="360"/>
+      </w:pPr>
+      <w:rPr>
+        <w:rFonts w:ascii="Wingdings" w:hAnsi="Wingdings" w:hint="default"/>
+      </w:rPr>
+    </w:lvl>
+    <w:lvl w:ilvl="3" w:tplc="04090001" w:tentative="1">
+      <w:start w:val="1"/>
+      <w:numFmt w:val="bullet"/>
+      <w:lvlText w:val=""/>
+      <w:lvlJc w:val="left"/>
+      <w:pPr>
+        <w:ind w:left="2880" w:hanging="360"/>
+      </w:pPr>
+      <w:rPr>
+        <w:rFonts w:ascii="Symbol" w:hAnsi="Symbol" w:hint="default"/>
+      </w:rPr>
+    </w:lvl>
+    <w:lvl w:ilvl="4" w:tplc="04090003" w:tentative="1">
+      <w:start w:val="1"/>
+      <w:numFmt w:val="bullet"/>
+      <w:lvlText w:val="o"/>
+      <w:lvlJc w:val="left"/>
+      <w:pPr>
+        <w:ind w:left="3600" w:hanging="360"/>
+      </w:pPr>
+      <w:rPr>
+        <w:rFonts w:ascii="Courier New" w:hAnsi="Courier New" w:cs="Courier New" w:hint="default"/>
+      </w:rPr>
+    </w:lvl>
+    <w:lvl w:ilvl="5" w:tplc="04090005" w:tentative="1">
+      <w:start w:val="1"/>
+      <w:numFmt w:val="bullet"/>
+      <w:lvlText w:val=""/>
+      <w:lvlJc w:val="left"/>
+      <w:pPr>
+        <w:ind w:left="4320" w:hanging="360"/>
+      </w:pPr>
+      <w:rPr>
+        <w:rFonts w:ascii="Wingdings" w:hAnsi="Wingdings" w:hint="default"/>
+      </w:rPr>
+    </w:lvl>
+    <w:lvl w:ilvl="6" w:tplc="04090001" w:tentative="1">
+      <w:start w:val="1"/>
+      <w:numFmt w:val="bullet"/>
+      <w:lvlText w:val=""/>
+      <w:lvlJc w:val="left"/>
+      <w:pPr>
+        <w:ind w:left="5040" w:hanging="360"/>
+      </w:pPr>
+      <w:rPr>
+        <w:rFonts w:ascii="Symbol" w:hAnsi="Symbol" w:hint="default"/>
+      </w:rPr>
+    </w:lvl>
+    <w:lvl w:ilvl="7" w:tplc="04090003" w:tentative="1">
+      <w:start w:val="1"/>
+      <w:numFmt w:val="bullet"/>
+      <w:lvlText w:val="o"/>
+      <w:lvlJc w:val="left"/>
+      <w:pPr>
+        <w:ind w:left="5760" w:hanging="360"/>
+      </w:pPr>
+      <w:rPr>
+        <w:rFonts w:ascii="Courier New" w:hAnsi="Courier New" w:cs="Courier New" w:hint="default"/>
+      </w:rPr>
+    </w:lvl>
+    <w:lvl w:ilvl="8" w:tplc="04090005" w:tentative="1">
+      <w:start w:val="1"/>
+      <w:numFmt w:val="bullet"/>
+      <w:lvlText w:val=""/>
+      <w:lvlJc w:val="left"/>
+      <w:pPr>
+        <w:ind w:left="6480" w:hanging="360"/>
+      </w:pPr>
+      <w:rPr>
+        <w:rFonts w:ascii="Wingdings" w:hAnsi="Wingdings" w:hint="default"/>
+      </w:rPr>
+    </w:lvl>
+  </w:abstractNum>
+  <w:abstractNum w:abstractNumId="1" w15:restartNumberingAfterBreak="0">
+    <w:nsid w:val="69AB24B9"/>
+    <w:multiLevelType w:val="hybridMultilevel"/>
+    <w:tmpl w:val="1D06EA50"/>
+    <w:lvl w:ilvl="0" w:tplc="0409000F">
+      <w:start w:val="1"/>
+      <w:numFmt w:val="decimal"/>
+      <w:lvlText w:val="%1."/>
+      <w:lvlJc w:val="left"/>
+      <w:pPr>
+        <w:ind w:left="720" w:hanging="360"/>
+      </w:pPr>
+    </w:lvl>
+    <w:lvl w:ilvl="1" w:tplc="04090019" w:tentative="1">
+      <w:start w:val="1"/>
+      <w:numFmt w:val="lowerLetter"/>
+      <w:lvlText w:val="%2."/>
+      <w:lvlJc w:val="left"/>
+      <w:pPr>
+        <w:ind w:left="1440" w:hanging="360"/>
+      </w:pPr>
+    </w:lvl>
+    <w:lvl w:ilvl="2" w:tplc="0409001B" w:tentative="1">
+      <w:start w:val="1"/>
+      <w:numFmt w:val="lowerRoman"/>
+      <w:lvlText w:val="%3."/>
+      <w:lvlJc w:val="right"/>
+      <w:pPr>
+        <w:ind w:left="2160" w:hanging="180"/>
+      </w:pPr>
+    </w:lvl>
+    <w:lvl w:ilvl="3" w:tplc="0409000F" w:tentative="1">
+      <w:start w:val="1"/>
+      <w:numFmt w:val="decimal"/>
+      <w:lvlText w:val="%4."/>
+      <w:lvlJc w:val="left"/>
+      <w:pPr>
+        <w:ind w:left="2880" w:hanging="360"/>
+      </w:pPr>
+    </w:lvl>
+    <w:lvl w:ilvl="4" w:tplc="04090019" w:tentative="1">
+      <w:start w:val="1"/>
+      <w:numFmt w:val="lowerLetter"/>
+      <w:lvlText w:val="%5."/>
+      <w:lvlJc w:val="left"/>
+      <w:pPr>
+        <w:ind w:left="3600" w:hanging="360"/>
+      </w:pPr>
+    </w:lvl>
+    <w:lvl w:ilvl="5" w:tplc="0409001B" w:tentative="1">
+      <w:start w:val="1"/>
+      <w:numFmt w:val="lowerRoman"/>
+      <w:lvlText w:val="%6."/>
+      <w:lvlJc w:val="right"/>
+      <w:pPr>
+        <w:ind w:left="4320" w:hanging="180"/>
+      </w:pPr>
+    </w:lvl>
+    <w:lvl w:ilvl="6" w:tplc="0409000F" w:tentative="1">
+      <w:start w:val="1"/>
+      <w:numFmt w:val="decimal"/>
+      <w:lvlText w:val="%7."/>
+      <w:lvlJc w:val="left"/>
+      <w:pPr>
+        <w:ind w:left="5040" w:hanging="360"/>
+      </w:pPr>
+    </w:lvl>
+    <w:lvl w:ilvl="7" w:tplc="04090019" w:tentative="1">
+      <w:start w:val="1"/>
+      <w:numFmt w:val="lowerLetter"/>
+      <w:lvlText w:val="%8."/>
+      <w:lvlJc w:val="left"/>
+      <w:pPr>
+        <w:ind w:left="5760" w:hanging="360"/>
+      </w:pPr>
+    </w:lvl>
+    <w:lvl w:ilvl="8" w:tplc="0409001B" w:tentative="1">
+      <w:start w:val="1"/>
+      <w:numFmt w:val="lowerRoman"/>
+      <w:lvlText w:val="%9."/>
+      <w:lvlJc w:val="right"/>
+      <w:pPr>
+        <w:ind w:left="6480" w:hanging="180"/>
+      </w:pPr>
+    </w:lvl>
+  </w:abstractNum>
+  <w:abstractNum w:abstractNumId="2" w15:restartNumberingAfterBreak="0">
+    <w:nsid w:val="7C07705C"/>
+    <w:multiLevelType w:val="hybridMultilevel"/>
+    <w:tmpl w:val="85D6D75E"/>
+    <w:lvl w:ilvl="0" w:tplc="04090001">
+      <w:start w:val="1"/>
+      <w:numFmt w:val="bullet"/>
+      <w:lvlText w:val=""/>
+      <w:lvlJc w:val="left"/>
+      <w:pPr>
+        <w:ind w:left="720" w:hanging="360"/>
+      </w:pPr>
+      <w:rPr>
+        <w:rFonts w:ascii="Symbol" w:hAnsi="Symbol" w:hint="default"/>
+      </w:rPr>
+    </w:lvl>
+    <w:lvl w:ilvl="1" w:tplc="04090003" w:tentative="1">
+      <w:start w:val="1"/>
+      <w:numFmt w:val="bullet"/>
+      <w:lvlText w:val="o"/>
+      <w:lvlJc w:val="left"/>
+      <w:pPr>
+        <w:ind w:left="1440" w:hanging="360"/>
+      </w:pPr>
+      <w:rPr>
+        <w:rFonts w:ascii="Courier New" w:hAnsi="Courier New" w:cs="Courier New" w:hint="default"/>
+      </w:rPr>
+    </w:lvl>
+    <w:lvl w:ilvl="2" w:tplc="04090005" w:tentative="1">
+      <w:start w:val="1"/>
+      <w:numFmt w:val="bullet"/>
+      <w:lvlText w:val=""/>
+      <w:lvlJc w:val="left"/>
+      <w:pPr>
+        <w:ind w:left="2160" w:hanging="360"/>
+      </w:pPr>
+      <w:rPr>
+        <w:rFonts w:ascii="Wingdings" w:hAnsi="Wingdings" w:hint="default"/>
+      </w:rPr>
+    </w:lvl>
+    <w:lvl w:ilvl="3" w:tplc="04090001">
+      <w:start w:val="1"/>
+      <w:numFmt w:val="bullet"/>
+      <w:lvlText w:val=""/>
+      <w:lvlJc w:val="left"/>
+      <w:pPr>
+        <w:ind w:left="2880" w:hanging="360"/>
+      </w:pPr>
+      <w:rPr>
+        <w:rFonts w:ascii="Symbol" w:hAnsi="Symbol" w:hint="default"/>
+      </w:rPr>
+    </w:lvl>
+    <w:lvl w:ilvl="4" w:tplc="04090003" w:tentative="1">
+      <w:start w:val="1"/>
+      <w:numFmt w:val="bullet"/>
+      <w:lvlText w:val="o"/>
+      <w:lvlJc w:val="left"/>
+      <w:pPr>
+        <w:ind w:left="3600" w:hanging="360"/>
+      </w:pPr>
+      <w:rPr>
+        <w:rFonts w:ascii="Courier New" w:hAnsi="Courier New" w:cs="Courier New" w:hint="default"/>
+      </w:rPr>
+    </w:lvl>
+    <w:lvl w:ilvl="5" w:tplc="04090005" w:tentative="1">
+      <w:start w:val="1"/>
+      <w:numFmt w:val="bullet"/>
+      <w:lvlText w:val=""/>
+      <w:lvlJc w:val="left"/>
+      <w:pPr>
+        <w:ind w:left="4320" w:hanging="360"/>
+      </w:pPr>
+      <w:rPr>
+        <w:rFonts w:ascii="Wingdings" w:hAnsi="Wingdings" w:hint="default"/>
+      </w:rPr>
+    </w:lvl>
+    <w:lvl w:ilvl="6" w:tplc="04090001" w:tentative="1">
+      <w:start w:val="1"/>
+      <w:numFmt w:val="bullet"/>
+      <w:lvlText w:val=""/>
+      <w:lvlJc w:val="left"/>
+      <w:pPr>
+        <w:ind w:left="5040" w:hanging="360"/>
+      </w:pPr>
+      <w:rPr>
+        <w:rFonts w:ascii="Symbol" w:hAnsi="Symbol" w:hint="default"/>
+      </w:rPr>
+    </w:lvl>
+    <w:lvl w:ilvl="7" w:tplc="04090003" w:tentative="1">
+      <w:start w:val="1"/>
+      <w:numFmt w:val="bullet"/>
+      <w:lvlText w:val="o"/>
+      <w:lvlJc w:val="left"/>
+      <w:pPr>
+        <w:ind w:left="5760" w:hanging="360"/>
+      </w:pPr>
+      <w:rPr>
+        <w:rFonts w:ascii="Courier New" w:hAnsi="Courier New" w:cs="Courier New" w:hint="default"/>
+      </w:rPr>
+    </w:lvl>
+    <w:lvl w:ilvl="8" w:tplc="04090005" w:tentative="1">
+      <w:start w:val="1"/>
+      <w:numFmt w:val="bullet"/>
+      <w:lvlText w:val=""/>
+      <w:lvlJc w:val="left"/>
+      <w:pPr>
+        <w:ind w:left="6480" w:hanging="360"/>
+      </w:pPr>
+      <w:rPr>
+        <w:rFonts w:ascii="Wingdings" w:hAnsi="Wingdings" w:hint="default"/>
+      </w:rPr>
+    </w:lvl>
+  </w:abstractNum>
+  <w:num w:numId="1">
+    <w:abstractNumId w:val="2"/>
+  </w:num>
+  <w:num w:numId="2">
+    <w:abstractNumId w:val="0"/>
+  </w:num>
+  <w:num w:numId="3">
+    <w:abstractNumId w:val="1"/>
+  </w:num>
+</w:numbering>
 </file>
 
 <file path=word/styles.xml><?xml version="1.0" encoding="utf-8"?>
@@ -2005,6 +3094,17 @@
     <w:basedOn w:val="DefaultParagraphFont"/>
     <w:rsid w:val="00A92F5A"/>
   </w:style>
+  <w:style w:type="paragraph" w:styleId="ListParagraph">
+    <w:name w:val="List Paragraph"/>
+    <w:basedOn w:val="Normal"/>
+    <w:uiPriority w:val="34"/>
+    <w:qFormat/>
+    <w:rsid w:val="00702A32"/>
+    <w:pPr>
+      <w:ind w:left="720"/>
+      <w:contextualSpacing/>
+    </w:pPr>
+  </w:style>
 </w:styles>
 </file>
 

</xml_diff>

<commit_message>
while function complet just have a bug
</commit_message>
<xml_diff>
--- a/v2/static/documention/کامپایلر.docx
+++ b/v2/static/documention/کامپایلر.docx
@@ -24,7 +24,7 @@
     <w:p>
       <w:pPr>
         <w:rPr>
-          <w:rFonts w:ascii="IRANSansWeb" w:hAnsi="IRANSansWeb" w:cs="IRANSansWeb" w:hint="cs"/>
+          <w:rFonts w:ascii="IRANSansWeb" w:hAnsi="IRANSansWeb" w:cs="IRANSansWeb"/>
           <w:sz w:val="24"/>
           <w:szCs w:val="24"/>
           <w:rtl/>
@@ -2083,18 +2083,8 @@
           <w:sz w:val="24"/>
           <w:szCs w:val="24"/>
         </w:rPr>
-        <w:t>detect_inputs</w:t>
-      </w:r>
-    </w:p>
-    <w:p>
-      <w:pPr>
-        <w:rPr>
-          <w:rFonts w:ascii="IRANSansWeb" w:hAnsi="IRANSansWeb" w:cs="IRANSansWeb" w:hint="cs"/>
-          <w:sz w:val="24"/>
-          <w:szCs w:val="24"/>
-          <w:rtl/>
-        </w:rPr>
-      </w:pPr>
+        <w:t>detect_input</w:t>
+      </w:r>
       <w:bookmarkStart w:id="0" w:name="_GoBack"/>
       <w:bookmarkEnd w:id="0"/>
     </w:p>
@@ -2106,57 +2096,49 @@
           <w:szCs w:val="24"/>
         </w:rPr>
       </w:pPr>
-      <w:r>
-        <w:rPr>
-          <w:rFonts w:ascii="IRANSansWeb" w:hAnsi="IRANSansWeb" w:cs="IRANSansWeb"/>
-          <w:sz w:val="24"/>
-          <w:szCs w:val="24"/>
-        </w:rPr>
-        <w:t>detect _module_input</w:t>
-      </w:r>
-    </w:p>
-    <w:p>
-      <w:pPr>
-        <w:rPr>
-          <w:rFonts w:ascii="IRANSansWeb" w:hAnsi="IRANSansWeb" w:cs="IRANSansWeb" w:hint="cs"/>
-          <w:sz w:val="24"/>
-          <w:szCs w:val="24"/>
-          <w:rtl/>
-        </w:rPr>
-      </w:pPr>
-    </w:p>
-    <w:p>
-      <w:pPr>
-        <w:rPr>
-          <w:rFonts w:ascii="IRANSansWeb" w:hAnsi="IRANSansWeb" w:cs="IRANSansWeb"/>
-          <w:sz w:val="24"/>
-          <w:szCs w:val="24"/>
-          <w:rtl/>
-        </w:rPr>
-      </w:pPr>
-    </w:p>
-    <w:p>
-      <w:pPr>
-        <w:rPr>
-          <w:rFonts w:ascii="IRANSansWeb" w:hAnsi="IRANSansWeb" w:cs="IRANSansWeb"/>
-          <w:sz w:val="24"/>
-          <w:szCs w:val="24"/>
-        </w:rPr>
-      </w:pPr>
-    </w:p>
-    <w:p>
-      <w:pPr>
-        <w:rPr>
-          <w:rFonts w:ascii="IRANSansWeb" w:hAnsi="IRANSansWeb" w:cs="IRANSansWeb"/>
-          <w:sz w:val="24"/>
-          <w:szCs w:val="24"/>
-        </w:rPr>
-      </w:pPr>
-    </w:p>
-    <w:p>
-      <w:pPr>
-        <w:rPr>
-          <w:rFonts w:ascii="IRANSansWeb" w:hAnsi="IRANSansWeb" w:cs="IRANSansWeb"/>
+    </w:p>
+    <w:p>
+      <w:pPr>
+        <w:rPr>
+          <w:rFonts w:ascii="IRANSansWeb" w:hAnsi="IRANSansWeb" w:cs="IRANSansWeb"/>
+          <w:sz w:val="24"/>
+          <w:szCs w:val="24"/>
+          <w:rtl/>
+        </w:rPr>
+      </w:pPr>
+    </w:p>
+    <w:p>
+      <w:pPr>
+        <w:rPr>
+          <w:rFonts w:ascii="IRANSansWeb" w:hAnsi="IRANSansWeb" w:cs="IRANSansWeb"/>
+          <w:sz w:val="24"/>
+          <w:szCs w:val="24"/>
+          <w:rtl/>
+        </w:rPr>
+      </w:pPr>
+    </w:p>
+    <w:p>
+      <w:pPr>
+        <w:rPr>
+          <w:rFonts w:ascii="IRANSansWeb" w:hAnsi="IRANSansWeb" w:cs="IRANSansWeb"/>
+          <w:sz w:val="24"/>
+          <w:szCs w:val="24"/>
+        </w:rPr>
+      </w:pPr>
+    </w:p>
+    <w:p>
+      <w:pPr>
+        <w:rPr>
+          <w:rFonts w:ascii="IRANSansWeb" w:hAnsi="IRANSansWeb" w:cs="IRANSansWeb"/>
+          <w:sz w:val="24"/>
+          <w:szCs w:val="24"/>
+        </w:rPr>
+      </w:pPr>
+    </w:p>
+    <w:p>
+      <w:pPr>
+        <w:rPr>
+          <w:rFonts w:ascii="IRANSansWeb" w:hAnsi="IRANSansWeb" w:cs="IRANSansWeb" w:hint="cs"/>
           <w:sz w:val="24"/>
           <w:szCs w:val="24"/>
           <w:rtl/>

</xml_diff>

<commit_message>
final cheng and compelet documention
</commit_message>
<xml_diff>
--- a/v2/static/documention/کامپایلر.docx
+++ b/v2/static/documention/کامپایلر.docx
@@ -2085,6 +2085,16 @@
         </w:rPr>
         <w:t>detect_input</w:t>
       </w:r>
+    </w:p>
+    <w:p>
+      <w:pPr>
+        <w:rPr>
+          <w:rFonts w:ascii="IRANSansWeb" w:hAnsi="IRANSansWeb" w:cs="IRANSansWeb"/>
+          <w:sz w:val="24"/>
+          <w:szCs w:val="24"/>
+          <w:rtl/>
+        </w:rPr>
+      </w:pPr>
       <w:bookmarkStart w:id="0" w:name="_GoBack"/>
       <w:bookmarkEnd w:id="0"/>
     </w:p>
@@ -2138,7 +2148,7 @@
     <w:p>
       <w:pPr>
         <w:rPr>
-          <w:rFonts w:ascii="IRANSansWeb" w:hAnsi="IRANSansWeb" w:cs="IRANSansWeb" w:hint="cs"/>
+          <w:rFonts w:ascii="IRANSansWeb" w:hAnsi="IRANSansWeb" w:cs="IRANSansWeb"/>
           <w:sz w:val="24"/>
           <w:szCs w:val="24"/>
           <w:rtl/>

</xml_diff>